<commit_message>
edited project with documentation
</commit_message>
<xml_diff>
--- a/Документация2.docx
+++ b/Документация2.docx
@@ -4559,6 +4559,7 @@
           <w:between w:val="nil"/>
         </w:pBdr>
         <w:spacing w:line="276" w:lineRule="auto"/>
+        <w:jc w:val="both"/>
         <w:rPr>
           <w:sz w:val="28"/>
           <w:szCs w:val="28"/>
@@ -4619,22 +4620,24 @@
           <w:between w:val="nil"/>
         </w:pBdr>
         <w:spacing w:line="276" w:lineRule="auto"/>
-        <w:rPr>
-          <w:sz w:val="28"/>
-          <w:szCs w:val="28"/>
-        </w:rPr>
-      </w:pPr>
-    </w:p>
-    <w:p>
-      <w:pPr>
-        <w:pBdr>
-          <w:top w:val="nil"/>
-          <w:left w:val="nil"/>
-          <w:bottom w:val="nil"/>
-          <w:right w:val="nil"/>
-          <w:between w:val="nil"/>
-        </w:pBdr>
-        <w:spacing w:line="276" w:lineRule="auto"/>
+        <w:jc w:val="both"/>
+        <w:rPr>
+          <w:sz w:val="28"/>
+          <w:szCs w:val="28"/>
+        </w:rPr>
+      </w:pPr>
+    </w:p>
+    <w:p>
+      <w:pPr>
+        <w:pBdr>
+          <w:top w:val="nil"/>
+          <w:left w:val="nil"/>
+          <w:bottom w:val="nil"/>
+          <w:right w:val="nil"/>
+          <w:between w:val="nil"/>
+        </w:pBdr>
+        <w:spacing w:line="276" w:lineRule="auto"/>
+        <w:jc w:val="both"/>
         <w:rPr>
           <w:sz w:val="28"/>
           <w:szCs w:val="28"/>
@@ -4676,6 +4679,518 @@
           <w:szCs w:val="28"/>
         </w:rPr>
         <w:t xml:space="preserve"> се теглят данните чрез прочитане и се визуализират в инпут полетата, след което се редактират и се записват в базата.</w:t>
+      </w:r>
+    </w:p>
+    <w:p>
+      <w:pPr>
+        <w:pBdr>
+          <w:top w:val="nil"/>
+          <w:left w:val="nil"/>
+          <w:bottom w:val="nil"/>
+          <w:right w:val="nil"/>
+          <w:between w:val="nil"/>
+        </w:pBdr>
+        <w:spacing w:line="276" w:lineRule="auto"/>
+        <w:jc w:val="both"/>
+        <w:rPr>
+          <w:sz w:val="28"/>
+          <w:szCs w:val="28"/>
+        </w:rPr>
+      </w:pPr>
+    </w:p>
+    <w:p>
+      <w:pPr>
+        <w:pBdr>
+          <w:top w:val="nil"/>
+          <w:left w:val="nil"/>
+          <w:bottom w:val="nil"/>
+          <w:right w:val="nil"/>
+          <w:between w:val="nil"/>
+        </w:pBdr>
+        <w:spacing w:line="276" w:lineRule="auto"/>
+        <w:jc w:val="both"/>
+        <w:rPr>
+          <w:sz w:val="28"/>
+          <w:szCs w:val="28"/>
+        </w:rPr>
+      </w:pPr>
+      <w:r>
+        <w:rPr>
+          <w:sz w:val="28"/>
+          <w:szCs w:val="28"/>
+        </w:rPr>
+        <w:t xml:space="preserve">За изтриването също се използва прочитане и търсене по </w:t>
+      </w:r>
+      <w:r>
+        <w:rPr>
+          <w:sz w:val="28"/>
+          <w:szCs w:val="28"/>
+          <w:lang w:val="en-BZ"/>
+        </w:rPr>
+        <w:t>id</w:t>
+      </w:r>
+      <w:r>
+        <w:rPr>
+          <w:sz w:val="28"/>
+          <w:szCs w:val="28"/>
+        </w:rPr>
+        <w:t xml:space="preserve"> и с метода </w:t>
+      </w:r>
+      <w:r>
+        <w:rPr>
+          <w:sz w:val="28"/>
+          <w:szCs w:val="28"/>
+          <w:lang w:val="en-BZ"/>
+        </w:rPr>
+        <w:t xml:space="preserve">Remove() </w:t>
+      </w:r>
+      <w:r>
+        <w:rPr>
+          <w:sz w:val="28"/>
+          <w:szCs w:val="28"/>
+        </w:rPr>
+        <w:t xml:space="preserve">се изчистват данните за обявата и самата обява, включително и </w:t>
+      </w:r>
+      <w:r>
+        <w:rPr>
+          <w:sz w:val="28"/>
+          <w:szCs w:val="28"/>
+          <w:lang w:val="en-BZ"/>
+        </w:rPr>
+        <w:t>id</w:t>
+      </w:r>
+      <w:r>
+        <w:rPr>
+          <w:sz w:val="28"/>
+          <w:szCs w:val="28"/>
+        </w:rPr>
+        <w:t xml:space="preserve">-то. </w:t>
+      </w:r>
+    </w:p>
+    <w:p>
+      <w:pPr>
+        <w:pBdr>
+          <w:top w:val="nil"/>
+          <w:left w:val="nil"/>
+          <w:bottom w:val="nil"/>
+          <w:right w:val="nil"/>
+          <w:between w:val="nil"/>
+        </w:pBdr>
+        <w:spacing w:line="276" w:lineRule="auto"/>
+        <w:jc w:val="both"/>
+        <w:rPr>
+          <w:sz w:val="28"/>
+          <w:szCs w:val="28"/>
+          <w:lang w:val="en-BZ"/>
+        </w:rPr>
+      </w:pPr>
+    </w:p>
+    <w:p>
+      <w:pPr>
+        <w:pBdr>
+          <w:top w:val="nil"/>
+          <w:left w:val="nil"/>
+          <w:bottom w:val="nil"/>
+          <w:right w:val="nil"/>
+          <w:between w:val="nil"/>
+        </w:pBdr>
+        <w:spacing w:line="276" w:lineRule="auto"/>
+        <w:jc w:val="both"/>
+        <w:rPr>
+          <w:sz w:val="28"/>
+          <w:szCs w:val="28"/>
+        </w:rPr>
+      </w:pPr>
+      <w:r>
+        <w:rPr>
+          <w:sz w:val="28"/>
+          <w:szCs w:val="28"/>
+        </w:rPr>
+        <w:t xml:space="preserve">В таблицата за обявата се записва и </w:t>
+      </w:r>
+      <w:r>
+        <w:rPr>
+          <w:sz w:val="28"/>
+          <w:szCs w:val="28"/>
+          <w:lang w:val="en-BZ"/>
+        </w:rPr>
+        <w:t>Id-</w:t>
+      </w:r>
+      <w:r>
+        <w:rPr>
+          <w:sz w:val="28"/>
+          <w:szCs w:val="28"/>
+        </w:rPr>
+        <w:t xml:space="preserve">то на собственика и </w:t>
+      </w:r>
+      <w:r>
+        <w:rPr>
+          <w:sz w:val="28"/>
+          <w:szCs w:val="28"/>
+          <w:lang w:val="en-BZ"/>
+        </w:rPr>
+        <w:t>id</w:t>
+      </w:r>
+      <w:r>
+        <w:rPr>
+          <w:sz w:val="28"/>
+          <w:szCs w:val="28"/>
+        </w:rPr>
+        <w:t xml:space="preserve">-то на приемащия. Тоест Собственикът е </w:t>
+      </w:r>
+      <w:r>
+        <w:rPr>
+          <w:sz w:val="28"/>
+          <w:szCs w:val="28"/>
+        </w:rPr>
+        <w:t>гивърът</w:t>
+      </w:r>
+      <w:r>
+        <w:rPr>
+          <w:sz w:val="28"/>
+          <w:szCs w:val="28"/>
+        </w:rPr>
+        <w:t>, а приемащия е</w:t>
+      </w:r>
+      <w:r>
+        <w:rPr>
+          <w:sz w:val="28"/>
+          <w:szCs w:val="28"/>
+        </w:rPr>
+        <w:t xml:space="preserve"> </w:t>
+      </w:r>
+      <w:r>
+        <w:rPr>
+          <w:sz w:val="28"/>
+          <w:szCs w:val="28"/>
+        </w:rPr>
+        <w:t>тейкърът</w:t>
+      </w:r>
+      <w:r>
+        <w:rPr>
+          <w:sz w:val="28"/>
+          <w:szCs w:val="28"/>
+        </w:rPr>
+        <w:t xml:space="preserve">. </w:t>
+      </w:r>
+    </w:p>
+    <w:p>
+      <w:pPr>
+        <w:pBdr>
+          <w:top w:val="nil"/>
+          <w:left w:val="nil"/>
+          <w:bottom w:val="nil"/>
+          <w:right w:val="nil"/>
+          <w:between w:val="nil"/>
+        </w:pBdr>
+        <w:spacing w:line="276" w:lineRule="auto"/>
+        <w:jc w:val="both"/>
+        <w:rPr>
+          <w:sz w:val="28"/>
+          <w:szCs w:val="28"/>
+        </w:rPr>
+      </w:pPr>
+      <w:r>
+        <w:rPr>
+          <w:sz w:val="28"/>
+          <w:szCs w:val="28"/>
+        </w:rPr>
+        <w:t xml:space="preserve">Те са с първичен ключ. </w:t>
+      </w:r>
+    </w:p>
+    <w:p>
+      <w:pPr>
+        <w:pBdr>
+          <w:top w:val="nil"/>
+          <w:left w:val="nil"/>
+          <w:bottom w:val="nil"/>
+          <w:right w:val="nil"/>
+          <w:between w:val="nil"/>
+        </w:pBdr>
+        <w:spacing w:line="276" w:lineRule="auto"/>
+        <w:jc w:val="both"/>
+        <w:rPr>
+          <w:sz w:val="28"/>
+          <w:szCs w:val="28"/>
+        </w:rPr>
+      </w:pPr>
+    </w:p>
+    <w:p>
+      <w:pPr>
+        <w:pBdr>
+          <w:top w:val="nil"/>
+          <w:left w:val="nil"/>
+          <w:bottom w:val="nil"/>
+          <w:right w:val="nil"/>
+          <w:between w:val="nil"/>
+        </w:pBdr>
+        <w:spacing w:line="276" w:lineRule="auto"/>
+        <w:jc w:val="both"/>
+        <w:rPr>
+          <w:sz w:val="28"/>
+          <w:szCs w:val="28"/>
+        </w:rPr>
+      </w:pPr>
+      <w:r>
+        <w:rPr>
+          <w:sz w:val="28"/>
+          <w:szCs w:val="28"/>
+        </w:rPr>
+        <w:t xml:space="preserve">Собственикът и администратора спират, редактират и изтриват обявата. При спирането в базата се променя статуса. Ако е </w:t>
+      </w:r>
+      <w:r>
+        <w:rPr>
+          <w:sz w:val="28"/>
+          <w:szCs w:val="28"/>
+          <w:lang w:val="en-BZ"/>
+        </w:rPr>
+        <w:t>true</w:t>
+      </w:r>
+      <w:r>
+        <w:rPr>
+          <w:sz w:val="28"/>
+          <w:szCs w:val="28"/>
+        </w:rPr>
+        <w:t xml:space="preserve"> – става публична за всеки. Ако е </w:t>
+      </w:r>
+      <w:r>
+        <w:rPr>
+          <w:sz w:val="28"/>
+          <w:szCs w:val="28"/>
+          <w:lang w:val="en-BZ"/>
+        </w:rPr>
+        <w:t>false</w:t>
+      </w:r>
+      <w:r>
+        <w:rPr>
+          <w:sz w:val="28"/>
+          <w:szCs w:val="28"/>
+        </w:rPr>
+        <w:t xml:space="preserve"> – само за собственика става публична, а за останалите – скрита.</w:t>
+      </w:r>
+    </w:p>
+    <w:p>
+      <w:pPr>
+        <w:pBdr>
+          <w:top w:val="nil"/>
+          <w:left w:val="nil"/>
+          <w:bottom w:val="nil"/>
+          <w:right w:val="nil"/>
+          <w:between w:val="nil"/>
+        </w:pBdr>
+        <w:spacing w:line="276" w:lineRule="auto"/>
+        <w:jc w:val="both"/>
+        <w:rPr>
+          <w:sz w:val="28"/>
+          <w:szCs w:val="28"/>
+        </w:rPr>
+      </w:pPr>
+    </w:p>
+    <w:p>
+      <w:pPr>
+        <w:pBdr>
+          <w:top w:val="nil"/>
+          <w:left w:val="nil"/>
+          <w:bottom w:val="nil"/>
+          <w:right w:val="nil"/>
+          <w:between w:val="nil"/>
+        </w:pBdr>
+        <w:spacing w:line="276" w:lineRule="auto"/>
+        <w:jc w:val="both"/>
+        <w:rPr>
+          <w:sz w:val="28"/>
+          <w:szCs w:val="28"/>
+        </w:rPr>
+      </w:pPr>
+      <w:r>
+        <w:rPr>
+          <w:sz w:val="28"/>
+          <w:szCs w:val="28"/>
+        </w:rPr>
+        <w:t xml:space="preserve">За приемането на дадена обява приемащият не трябва да е собственикът на обявата. Тоест не трябва да съвпада </w:t>
+      </w:r>
+      <w:r>
+        <w:rPr>
+          <w:sz w:val="28"/>
+          <w:szCs w:val="28"/>
+          <w:lang w:val="en-BZ"/>
+        </w:rPr>
+        <w:t>id-</w:t>
+      </w:r>
+      <w:r>
+        <w:rPr>
+          <w:sz w:val="28"/>
+          <w:szCs w:val="28"/>
+        </w:rPr>
+        <w:t xml:space="preserve">то с гивъра. При приемането на обявата </w:t>
+      </w:r>
+      <w:r>
+        <w:rPr>
+          <w:sz w:val="28"/>
+          <w:szCs w:val="28"/>
+          <w:lang/>
+        </w:rPr>
+        <w:t>id-</w:t>
+      </w:r>
+      <w:r>
+        <w:rPr>
+          <w:sz w:val="28"/>
+          <w:szCs w:val="28"/>
+        </w:rPr>
+        <w:t xml:space="preserve">то на приемащия се записва в колона </w:t>
+      </w:r>
+      <w:r>
+        <w:rPr>
+          <w:sz w:val="28"/>
+          <w:szCs w:val="28"/>
+          <w:lang w:val="en-BZ"/>
+        </w:rPr>
+        <w:t>TakerId</w:t>
+      </w:r>
+      <w:r>
+        <w:rPr>
+          <w:sz w:val="28"/>
+          <w:szCs w:val="28"/>
+        </w:rPr>
+        <w:t>.</w:t>
+      </w:r>
+    </w:p>
+    <w:p>
+      <w:pPr>
+        <w:pBdr>
+          <w:top w:val="nil"/>
+          <w:left w:val="nil"/>
+          <w:bottom w:val="nil"/>
+          <w:right w:val="nil"/>
+          <w:between w:val="nil"/>
+        </w:pBdr>
+        <w:spacing w:line="276" w:lineRule="auto"/>
+        <w:jc w:val="both"/>
+        <w:rPr>
+          <w:sz w:val="28"/>
+          <w:szCs w:val="28"/>
+        </w:rPr>
+      </w:pPr>
+    </w:p>
+    <w:p>
+      <w:pPr>
+        <w:pBdr>
+          <w:top w:val="nil"/>
+          <w:left w:val="nil"/>
+          <w:bottom w:val="nil"/>
+          <w:right w:val="nil"/>
+          <w:between w:val="nil"/>
+        </w:pBdr>
+        <w:spacing w:line="276" w:lineRule="auto"/>
+        <w:jc w:val="both"/>
+        <w:rPr>
+          <w:sz w:val="28"/>
+          <w:szCs w:val="28"/>
+        </w:rPr>
+      </w:pPr>
+      <w:r>
+        <w:rPr>
+          <w:sz w:val="28"/>
+          <w:szCs w:val="28"/>
+        </w:rPr>
+        <w:t xml:space="preserve">Доставчикът на услуги има право да отбележи напредъка си с проекта. И собственикът го вижда. </w:t>
+      </w:r>
+    </w:p>
+    <w:p>
+      <w:pPr>
+        <w:pBdr>
+          <w:top w:val="nil"/>
+          <w:left w:val="nil"/>
+          <w:bottom w:val="nil"/>
+          <w:right w:val="nil"/>
+          <w:between w:val="nil"/>
+        </w:pBdr>
+        <w:spacing w:line="276" w:lineRule="auto"/>
+        <w:jc w:val="both"/>
+        <w:rPr>
+          <w:sz w:val="28"/>
+          <w:szCs w:val="28"/>
+        </w:rPr>
+      </w:pPr>
+    </w:p>
+    <w:p>
+      <w:pPr>
+        <w:pBdr>
+          <w:top w:val="nil"/>
+          <w:left w:val="nil"/>
+          <w:bottom w:val="nil"/>
+          <w:right w:val="nil"/>
+          <w:between w:val="nil"/>
+        </w:pBdr>
+        <w:spacing w:line="276" w:lineRule="auto"/>
+        <w:jc w:val="both"/>
+        <w:rPr>
+          <w:sz w:val="28"/>
+          <w:szCs w:val="28"/>
+        </w:rPr>
+      </w:pPr>
+      <w:r>
+        <w:rPr>
+          <w:sz w:val="28"/>
+          <w:szCs w:val="28"/>
+        </w:rPr>
+        <w:t>При отказването на поръчката статуса се променя в таблицата в базата данни.</w:t>
+      </w:r>
+    </w:p>
+    <w:p>
+      <w:pPr>
+        <w:pBdr>
+          <w:top w:val="nil"/>
+          <w:left w:val="nil"/>
+          <w:bottom w:val="nil"/>
+          <w:right w:val="nil"/>
+          <w:between w:val="nil"/>
+        </w:pBdr>
+        <w:spacing w:line="276" w:lineRule="auto"/>
+        <w:jc w:val="both"/>
+        <w:rPr>
+          <w:sz w:val="28"/>
+          <w:szCs w:val="28"/>
+        </w:rPr>
+      </w:pPr>
+    </w:p>
+    <w:p>
+      <w:pPr>
+        <w:pBdr>
+          <w:top w:val="nil"/>
+          <w:left w:val="nil"/>
+          <w:bottom w:val="nil"/>
+          <w:right w:val="nil"/>
+          <w:between w:val="nil"/>
+        </w:pBdr>
+        <w:spacing w:line="276" w:lineRule="auto"/>
+        <w:jc w:val="both"/>
+        <w:rPr>
+          <w:sz w:val="28"/>
+          <w:szCs w:val="28"/>
+        </w:rPr>
+      </w:pPr>
+      <w:r>
+        <w:rPr>
+          <w:sz w:val="28"/>
+          <w:szCs w:val="28"/>
+        </w:rPr>
+        <w:t xml:space="preserve">При предаването на задачата, прикачва се архивираният файл, след което той се записва в папка </w:t>
+      </w:r>
+      <w:r>
+        <w:rPr>
+          <w:sz w:val="28"/>
+          <w:szCs w:val="28"/>
+          <w:lang w:val="en-BZ"/>
+        </w:rPr>
+        <w:t xml:space="preserve">file </w:t>
+      </w:r>
+      <w:r>
+        <w:rPr>
+          <w:sz w:val="28"/>
+          <w:szCs w:val="28"/>
+        </w:rPr>
+        <w:t>а името и разширението му се записват в една отделна таблица.</w:t>
       </w:r>
     </w:p>
     <w:p>
@@ -4743,6 +5258,7 @@
           <w:sz w:val="28"/>
           <w:szCs w:val="28"/>
         </w:rPr>
+        <w:lastRenderedPageBreak/>
         <w:t>Таблица „Job“</w:t>
       </w:r>
       <w:r>
@@ -4982,7 +5498,6 @@
           <w:sz w:val="28"/>
           <w:szCs w:val="28"/>
         </w:rPr>
-        <w:lastRenderedPageBreak/>
         <w:t xml:space="preserve">Модели </w:t>
       </w:r>
     </w:p>
@@ -5083,7 +5598,16 @@
           <w:sz w:val="28"/>
           <w:szCs w:val="28"/>
         </w:rPr>
-        <w:t>Category – съдържа полетата за добавяне на категории в базата, след което излизат в падащ списък и потребителя избира от там. Но ако няма нужната категория, потребителя може да си го добави чрез знака плюс.</w:t>
+        <w:t xml:space="preserve">Category – съдържа полетата за добавяне на категории в базата, след което излизат в падащ списък и потребителя избира от там. Но ако няма нужната категория, потребителя може да си го добави чрез знака </w:t>
+      </w:r>
+      <w:r>
+        <w:rPr>
+          <w:color w:val="000000"/>
+          <w:sz w:val="28"/>
+          <w:szCs w:val="28"/>
+        </w:rPr>
+        <w:lastRenderedPageBreak/>
+        <w:t>плюс.</w:t>
       </w:r>
     </w:p>
     <w:p>
@@ -5269,7 +5793,6 @@
           <w:szCs w:val="24"/>
           <w:lang w:val="en-US"/>
         </w:rPr>
-        <w:lastRenderedPageBreak/>
         <w:drawing>
           <wp:inline distT="114300" distB="114300" distL="114300" distR="114300" wp14:anchorId="5F07A5AE" wp14:editId="436BFB6C">
             <wp:extent cx="6243638" cy="5716141"/>
@@ -5427,206 +5950,190 @@
           <w:sz w:val="28"/>
           <w:szCs w:val="28"/>
         </w:rPr>
-        <w:t xml:space="preserve">Представлява колекция от логически свързани данни в конкретна предметна област, които са структурирани по определен начин. В първоначалния смисъл на понятието, използван в компютърната индустрия, базата от данни се състои от записи, подредени систематично, така че компютърна програма да може да извлича информация по зададени </w:t>
-      </w:r>
-      <w:r>
-        <w:rPr>
-          <w:color w:val="000000"/>
+        <w:t>Представлява колекция от логически свързани данни в конкретна предметна област, които са структурирани по определен начин. В първоначалния смисъл на понятието, използван в компютърната индустрия, базата от данни се състои от записи, подредени систематично, така че компютърна програма да може да извлича информация по зададени критерии. Например БД може да се използват в моделирането на хотелските системи, за да се проверява дали има налични свободни стаи в даден хотел.</w:t>
+      </w:r>
+    </w:p>
+    <w:p>
+      <w:pPr>
+        <w:widowControl/>
+        <w:pBdr>
+          <w:top w:val="nil"/>
+          <w:left w:val="nil"/>
+          <w:bottom w:val="nil"/>
+          <w:right w:val="nil"/>
+          <w:between w:val="nil"/>
+        </w:pBdr>
+        <w:shd w:val="clear" w:color="auto" w:fill="FFFFFF"/>
+        <w:spacing w:before="120" w:after="120" w:line="276" w:lineRule="auto"/>
+        <w:rPr>
+          <w:color w:val="000000"/>
+          <w:sz w:val="28"/>
+          <w:szCs w:val="28"/>
+        </w:rPr>
+      </w:pPr>
+      <w:r>
+        <w:rPr>
+          <w:color w:val="000000"/>
+          <w:sz w:val="28"/>
+          <w:szCs w:val="28"/>
+        </w:rPr>
+        <w:t>Поддръжката на база от данни се осъществява от т.нар. система за управление на бази от данни (СУБД).</w:t>
+      </w:r>
+    </w:p>
+    <w:p>
+      <w:pPr>
+        <w:widowControl/>
+        <w:pBdr>
+          <w:top w:val="nil"/>
+          <w:left w:val="nil"/>
+          <w:bottom w:val="nil"/>
+          <w:right w:val="nil"/>
+          <w:between w:val="nil"/>
+        </w:pBdr>
+        <w:shd w:val="clear" w:color="auto" w:fill="FFFFFF"/>
+        <w:spacing w:before="120" w:after="120" w:line="276" w:lineRule="auto"/>
+        <w:rPr>
+          <w:color w:val="000000"/>
+          <w:sz w:val="28"/>
+          <w:szCs w:val="28"/>
+        </w:rPr>
+      </w:pPr>
+      <w:r>
+        <w:rPr>
+          <w:color w:val="000000"/>
+          <w:sz w:val="28"/>
+          <w:szCs w:val="28"/>
+        </w:rPr>
+        <w:t>Система за управление на бази данни е компютърно приложение (софтуер) създадено за комуникация между потребителя, други приложения, както и други БД, с цел да се сравнят и анализират данни. Общото специфично предназначение на СУБД е да позволи определянето, създаването, заявки, актуализацията и администрирането на бази данни. Добре известни СУБД включват MySQL, PostgreSQL, Microsoft SQL Server, Oracle, Sybase, SAP HANA, и IBM DB2. Бази данни не са съвместими с различните СУБД, за това различните СУБД работят със стандартни като SQL и ODBC или JDBC, за да позволи на всяко приложение да работи с различни СУБД, а така и с различни БД. Управлението на БД често се избира от модела им, които те подкрепят. Най-използвани системи от бази данни от 1980 г. насам са всички поддържани релационния модели на езика SQL. Често срещано е СУБД да се нарича само „база данни“.</w:t>
+      </w:r>
+    </w:p>
+    <w:p>
+      <w:pPr>
+        <w:widowControl/>
+        <w:pBdr>
+          <w:top w:val="nil"/>
+          <w:left w:val="nil"/>
+          <w:bottom w:val="nil"/>
+          <w:right w:val="nil"/>
+          <w:between w:val="nil"/>
+        </w:pBdr>
+        <w:shd w:val="clear" w:color="auto" w:fill="FFFFFF"/>
+        <w:spacing w:before="120" w:after="120" w:line="276" w:lineRule="auto"/>
+        <w:rPr>
+          <w:color w:val="000000"/>
+          <w:sz w:val="28"/>
+          <w:szCs w:val="28"/>
+          <w:highlight w:val="white"/>
+        </w:rPr>
+      </w:pPr>
+      <w:r>
+        <w:rPr>
+          <w:color w:val="000000"/>
+          <w:sz w:val="28"/>
+          <w:szCs w:val="28"/>
+        </w:rPr>
+        <w:t>При изработването на сайта „Предлагане и приемане на услуги“ е използвано приложението Microsoft SQL Server Management Studio 18 (SSMS). То улеснява работата с базата данни. Лесно се достъпват създадените таблици и съществуващите в тях, полета. Притежава свойства, като автоматично създаване на диаграма с техните връзки и много други многофункционални функции, улесняващи работа.</w:t>
+      </w:r>
+      <w:r>
+        <w:rPr>
+          <w:color w:val="000000"/>
+          <w:sz w:val="28"/>
+          <w:szCs w:val="28"/>
+          <w:highlight w:val="white"/>
+        </w:rPr>
+        <w:t>Съществуват три типа организация на данните и връзките между тях.</w:t>
+      </w:r>
+    </w:p>
+    <w:p>
+      <w:pPr>
+        <w:widowControl/>
+        <w:pBdr>
+          <w:top w:val="nil"/>
+          <w:left w:val="nil"/>
+          <w:bottom w:val="nil"/>
+          <w:right w:val="nil"/>
+          <w:between w:val="nil"/>
+        </w:pBdr>
+        <w:shd w:val="clear" w:color="auto" w:fill="FFFFFF"/>
+        <w:spacing w:before="120" w:after="120" w:line="276" w:lineRule="auto"/>
+        <w:rPr>
+          <w:color w:val="000000"/>
+          <w:sz w:val="28"/>
+          <w:szCs w:val="28"/>
+        </w:rPr>
+      </w:pPr>
+    </w:p>
+    <w:p>
+      <w:pPr>
+        <w:widowControl/>
+        <w:pBdr>
+          <w:top w:val="nil"/>
+          <w:left w:val="nil"/>
+          <w:bottom w:val="nil"/>
+          <w:right w:val="nil"/>
+          <w:between w:val="nil"/>
+        </w:pBdr>
+        <w:shd w:val="clear" w:color="auto" w:fill="FFFFFF"/>
+        <w:spacing w:before="120" w:after="120" w:line="276" w:lineRule="auto"/>
+        <w:rPr>
+          <w:color w:val="000000"/>
+          <w:sz w:val="28"/>
+          <w:szCs w:val="28"/>
+        </w:rPr>
+      </w:pPr>
+    </w:p>
+    <w:p>
+      <w:pPr>
+        <w:widowControl/>
+        <w:shd w:val="clear" w:color="auto" w:fill="FFFFFF"/>
+        <w:spacing w:line="276" w:lineRule="auto"/>
+        <w:jc w:val="center"/>
+        <w:rPr>
+          <w:b/>
+          <w:sz w:val="28"/>
+          <w:szCs w:val="28"/>
+        </w:rPr>
+      </w:pPr>
+      <w:r>
+        <w:rPr>
+          <w:b/>
+          <w:sz w:val="28"/>
+          <w:szCs w:val="28"/>
+        </w:rPr>
+        <w:t>CRUD операции</w:t>
+      </w:r>
+    </w:p>
+    <w:p>
+      <w:pPr>
+        <w:widowControl/>
+        <w:shd w:val="clear" w:color="auto" w:fill="FFFFFF"/>
+        <w:spacing w:line="276" w:lineRule="auto"/>
+        <w:jc w:val="center"/>
+        <w:rPr>
+          <w:b/>
+          <w:sz w:val="28"/>
+          <w:szCs w:val="28"/>
+        </w:rPr>
+      </w:pPr>
+    </w:p>
+    <w:p>
+      <w:pPr>
+        <w:widowControl/>
+        <w:shd w:val="clear" w:color="auto" w:fill="FFFFFF"/>
+        <w:spacing w:line="276" w:lineRule="auto"/>
+        <w:rPr>
+          <w:b/>
+          <w:sz w:val="28"/>
+          <w:szCs w:val="28"/>
+        </w:rPr>
+      </w:pPr>
+      <w:r>
+        <w:rPr>
           <w:sz w:val="28"/>
           <w:szCs w:val="28"/>
         </w:rPr>
         <w:lastRenderedPageBreak/>
-        <w:t>критерии. Например БД може да се използват в моделирането на хотелските системи, за да се проверява дали има налични свободни стаи в даден хотел.</w:t>
-      </w:r>
-    </w:p>
-    <w:p>
-      <w:pPr>
-        <w:widowControl/>
-        <w:pBdr>
-          <w:top w:val="nil"/>
-          <w:left w:val="nil"/>
-          <w:bottom w:val="nil"/>
-          <w:right w:val="nil"/>
-          <w:between w:val="nil"/>
-        </w:pBdr>
-        <w:shd w:val="clear" w:color="auto" w:fill="FFFFFF"/>
-        <w:spacing w:before="120" w:after="120" w:line="276" w:lineRule="auto"/>
-        <w:rPr>
-          <w:color w:val="000000"/>
-          <w:sz w:val="28"/>
-          <w:szCs w:val="28"/>
-        </w:rPr>
-      </w:pPr>
-      <w:r>
-        <w:rPr>
-          <w:color w:val="000000"/>
-          <w:sz w:val="28"/>
-          <w:szCs w:val="28"/>
-        </w:rPr>
-        <w:t>Поддръжката на база от данни се осъществява от т.нар. система за управление на бази от данни (СУБД).</w:t>
-      </w:r>
-    </w:p>
-    <w:p>
-      <w:pPr>
-        <w:widowControl/>
-        <w:pBdr>
-          <w:top w:val="nil"/>
-          <w:left w:val="nil"/>
-          <w:bottom w:val="nil"/>
-          <w:right w:val="nil"/>
-          <w:between w:val="nil"/>
-        </w:pBdr>
-        <w:shd w:val="clear" w:color="auto" w:fill="FFFFFF"/>
-        <w:spacing w:before="120" w:after="120" w:line="276" w:lineRule="auto"/>
-        <w:rPr>
-          <w:color w:val="000000"/>
-          <w:sz w:val="28"/>
-          <w:szCs w:val="28"/>
-        </w:rPr>
-      </w:pPr>
-      <w:r>
-        <w:rPr>
-          <w:color w:val="000000"/>
-          <w:sz w:val="28"/>
-          <w:szCs w:val="28"/>
-        </w:rPr>
-        <w:t>Система за управление на бази данни е компютърно приложение (софтуер) създадено за комуникация между потребителя, други приложения, както и други БД, с цел да се сравнят и анализират данни. Общото специфично предназначение на СУБД е да позволи определянето, създаването, заявки, актуализацията и администрирането на бази данни. Добре известни СУБД включват MySQL, PostgreSQL, Microsoft SQL Server, Oracle, Sybase, SAP HANA, и IBM DB2. Бази данни не са съвместими с различните СУБД, за това различните СУБД работят със стандартни като SQL и ODBC или JDBC, за да позволи на всяко приложение да работи с различни СУБД, а така и с различни БД. Управлението на БД често се избира от модела им, които те подкрепят. Най-използвани системи от бази данни от 1980 г. насам са всички поддържани релационния модели на езика SQL. Често срещано е СУБД да се нарича само „база данни“.</w:t>
-      </w:r>
-    </w:p>
-    <w:p>
-      <w:pPr>
-        <w:widowControl/>
-        <w:pBdr>
-          <w:top w:val="nil"/>
-          <w:left w:val="nil"/>
-          <w:bottom w:val="nil"/>
-          <w:right w:val="nil"/>
-          <w:between w:val="nil"/>
-        </w:pBdr>
-        <w:shd w:val="clear" w:color="auto" w:fill="FFFFFF"/>
-        <w:spacing w:before="120" w:after="120" w:line="276" w:lineRule="auto"/>
-        <w:rPr>
-          <w:color w:val="000000"/>
-          <w:sz w:val="28"/>
-          <w:szCs w:val="28"/>
-          <w:highlight w:val="white"/>
-        </w:rPr>
-      </w:pPr>
-      <w:r>
-        <w:rPr>
-          <w:color w:val="000000"/>
-          <w:sz w:val="28"/>
-          <w:szCs w:val="28"/>
-        </w:rPr>
-        <w:t>При изработването на сайта „Предлагане и приемане на услуги“ е използвано приложението Microsoft SQL Server Management Studio 18 (SSMS). То улеснява работата с базата данни. Лесно се достъпват създадените таблици и съществуващите в тях, полета. Притежава свойства, като автоматично създаване на диаграма с техните връзки и много други многофункционални функции, улесняващи работа.</w:t>
-      </w:r>
-      <w:r>
-        <w:rPr>
-          <w:color w:val="000000"/>
-          <w:sz w:val="28"/>
-          <w:szCs w:val="28"/>
-          <w:highlight w:val="white"/>
-        </w:rPr>
-        <w:t>Съществуват три типа организация на данните и връзките между тях.</w:t>
-      </w:r>
-    </w:p>
-    <w:p>
-      <w:pPr>
-        <w:widowControl/>
-        <w:pBdr>
-          <w:top w:val="nil"/>
-          <w:left w:val="nil"/>
-          <w:bottom w:val="nil"/>
-          <w:right w:val="nil"/>
-          <w:between w:val="nil"/>
-        </w:pBdr>
-        <w:shd w:val="clear" w:color="auto" w:fill="FFFFFF"/>
-        <w:spacing w:before="120" w:after="120" w:line="276" w:lineRule="auto"/>
-        <w:rPr>
-          <w:color w:val="000000"/>
-          <w:sz w:val="28"/>
-          <w:szCs w:val="28"/>
-        </w:rPr>
-      </w:pPr>
-    </w:p>
-    <w:p>
-      <w:pPr>
-        <w:widowControl/>
-        <w:pBdr>
-          <w:top w:val="nil"/>
-          <w:left w:val="nil"/>
-          <w:bottom w:val="nil"/>
-          <w:right w:val="nil"/>
-          <w:between w:val="nil"/>
-        </w:pBdr>
-        <w:shd w:val="clear" w:color="auto" w:fill="FFFFFF"/>
-        <w:spacing w:before="120" w:after="120" w:line="276" w:lineRule="auto"/>
-        <w:rPr>
-          <w:color w:val="000000"/>
-          <w:sz w:val="28"/>
-          <w:szCs w:val="28"/>
-        </w:rPr>
-      </w:pPr>
-    </w:p>
-    <w:p>
-      <w:pPr>
-        <w:widowControl/>
-        <w:shd w:val="clear" w:color="auto" w:fill="FFFFFF"/>
-        <w:spacing w:line="276" w:lineRule="auto"/>
-        <w:jc w:val="center"/>
-        <w:rPr>
-          <w:b/>
-          <w:sz w:val="28"/>
-          <w:szCs w:val="28"/>
-        </w:rPr>
-      </w:pPr>
-      <w:r>
-        <w:rPr>
-          <w:b/>
-          <w:sz w:val="28"/>
-          <w:szCs w:val="28"/>
-        </w:rPr>
-        <w:t>CRUD операции</w:t>
-      </w:r>
-    </w:p>
-    <w:p>
-      <w:pPr>
-        <w:widowControl/>
-        <w:shd w:val="clear" w:color="auto" w:fill="FFFFFF"/>
-        <w:spacing w:line="276" w:lineRule="auto"/>
-        <w:jc w:val="center"/>
-        <w:rPr>
-          <w:b/>
-          <w:sz w:val="28"/>
-          <w:szCs w:val="28"/>
-        </w:rPr>
-      </w:pPr>
-    </w:p>
-    <w:p>
-      <w:pPr>
-        <w:widowControl/>
-        <w:shd w:val="clear" w:color="auto" w:fill="FFFFFF"/>
-        <w:spacing w:line="276" w:lineRule="auto"/>
-        <w:rPr>
-          <w:b/>
-          <w:sz w:val="28"/>
-          <w:szCs w:val="28"/>
-        </w:rPr>
-      </w:pPr>
-      <w:r>
-        <w:rPr>
-          <w:sz w:val="28"/>
-          <w:szCs w:val="28"/>
-        </w:rPr>
-        <w:t xml:space="preserve">В проекта CRUD операциите са използвани при обявите за качване, прочитане, редактиране и изтриване на записи. CRUD парадигмата е обичайно явление при създаването на уеб приложения, защото осигурява начин, който да напомня на разработчиците как да конструират пълноценни и полезни използваеми модели. В този контекст, CRUD абревиатурата означава Create, Read, Update, Delete. Това са четирите основни функции, свързани с т.нар. persistent storage, т.е. съхранение на данни, при което данните се запазват и след като захранването към </w:t>
-      </w:r>
-      <w:r>
-        <w:rPr>
-          <w:sz w:val="28"/>
-          <w:szCs w:val="28"/>
-        </w:rPr>
-        <w:lastRenderedPageBreak/>
-        <w:t>устройството за съхранение бъде прекъснато. Повечето приложения разполагат с някаква форма на CRUD функционалности и на практика всеки програмист работи с такива в даден момент.</w:t>
+        <w:t>В проекта CRUD операциите са използвани при обявите за качване, прочитане, редактиране и изтриване на записи. CRUD парадигмата е обичайно явление при създаването на уеб приложения, защото осигурява начин, който да напомня на разработчиците как да конструират пълноценни и полезни използваеми модели. В този контекст, CRUD абревиатурата означава Create, Read, Update, Delete. Това са четирите основни функции, свързани с т.нар. persistent storage, т.е. съхранение на данни, при което данните се запазват и след като захранването към устройството за съхранение бъде прекъснато. Повечето приложения разполагат с някаква форма на CRUD функционалности и на практика всеки програмист работи с такива в даден момент.</w:t>
       </w:r>
       <w:r>
         <w:rPr>
@@ -5793,6 +6300,7 @@
           <w:szCs w:val="24"/>
           <w:lang w:val="en-US"/>
         </w:rPr>
+        <w:lastRenderedPageBreak/>
         <w:drawing>
           <wp:inline distT="0" distB="0" distL="0" distR="0">
             <wp:extent cx="3287070" cy="1838322"/>
@@ -5976,7 +6484,6 @@
           <w:sz w:val="28"/>
           <w:szCs w:val="28"/>
         </w:rPr>
-        <w:lastRenderedPageBreak/>
         <w:t>FirstName</w:t>
       </w:r>
     </w:p>
@@ -6783,6 +7290,7 @@
           <w:sz w:val="32"/>
           <w:szCs w:val="32"/>
         </w:rPr>
+        <w:lastRenderedPageBreak/>
         <w:t>Релационни връзки между таблиците</w:t>
       </w:r>
     </w:p>
@@ -6911,7 +7419,6 @@
           <w:sz w:val="28"/>
           <w:szCs w:val="28"/>
         </w:rPr>
-        <w:lastRenderedPageBreak/>
         <w:t>Таблица „Images“</w:t>
       </w:r>
       <w:r>
@@ -7142,7 +7649,17 @@
           <w:szCs w:val="28"/>
           <w:highlight w:val="white"/>
         </w:rPr>
-        <w:t>Връзките (релациите) обединяват отделните таблици, което повишава ефективността от използването им. Таблиците могат да се използват всяка сама за себе си, но възможностите нарастват значително, когато се използват заедно. Връзките са ключ към поддържане коректността на информацията и целостта на базата от данни. Връзка между две таблици се установява като във всяка от тях се дефинират полета, които съдържат информация, обща за двете таблици. Обикновено първичният ключ в едната от таблиците се свързва към съответното поле в другата таблица.</w:t>
+        <w:t xml:space="preserve">Връзките (релациите) обединяват отделните таблици, което повишава ефективността от използването им. Таблиците могат да се използват всяка сама за себе си, но възможностите нарастват значително, когато се използват заедно. Връзките са ключ към поддържане коректността на информацията и целостта на базата от данни. Връзка между две таблици се установява като във всяка от тях се дефинират полета, които съдържат информация, обща за двете таблици. Обикновено първичният ключ в </w:t>
+      </w:r>
+      <w:r>
+        <w:rPr>
+          <w:color w:val="000000"/>
+          <w:sz w:val="28"/>
+          <w:szCs w:val="28"/>
+          <w:highlight w:val="white"/>
+        </w:rPr>
+        <w:lastRenderedPageBreak/>
+        <w:t>едната от таблиците се свързва към съответното поле в другата таблица.</w:t>
       </w:r>
     </w:p>
     <w:p>
@@ -7382,7 +7899,6 @@
           <w:szCs w:val="28"/>
           <w:highlight w:val="white"/>
         </w:rPr>
-        <w:lastRenderedPageBreak/>
         <w:t>Таблицата, която съдържа първичния ключ, се намира от страна едно на връзка. Прието е да се нарича първична таблица. Таблицата от страна много на връзката се нарича свързана, а съответстващото поле външен ключ.</w:t>
       </w:r>
     </w:p>
@@ -7769,7 +8285,16 @@
           <w:sz w:val="28"/>
           <w:szCs w:val="28"/>
         </w:rPr>
-        <w:t>Определение - Устройства, които а свързани помежду си в една обща мрежа.</w:t>
+        <w:t xml:space="preserve">Определение - Устройства, които а свързани помежду си в една обща </w:t>
+      </w:r>
+      <w:r>
+        <w:rPr>
+          <w:color w:val="000000"/>
+          <w:sz w:val="28"/>
+          <w:szCs w:val="28"/>
+        </w:rPr>
+        <w:lastRenderedPageBreak/>
+        <w:t>мрежа.</w:t>
       </w:r>
     </w:p>
     <w:p>
@@ -8115,17 +8640,7 @@
           <w:szCs w:val="28"/>
           <w:highlight w:val="white"/>
         </w:rPr>
-        <w:t xml:space="preserve"> страници, протоколът довежда до формирането на </w:t>
-      </w:r>
-      <w:r>
-        <w:rPr>
-          <w:color w:val="000000"/>
-          <w:sz w:val="28"/>
-          <w:szCs w:val="28"/>
-          <w:highlight w:val="white"/>
-        </w:rPr>
-        <w:lastRenderedPageBreak/>
-        <w:t>Световната мрежа. </w:t>
+        <w:t> страници, протоколът довежда до формирането на Световната мрежа. </w:t>
       </w:r>
     </w:p>
     <w:p>
@@ -8391,7 +8906,15 @@
           <w:sz w:val="28"/>
           <w:szCs w:val="28"/>
         </w:rPr>
-        <w:t> – сървърът трябва да отговори с поддържаните от него клиентски методи, съответстващи на зададения URL, или с поддържаните от сървъра методи като цяло, ако е зададено </w:t>
+        <w:t xml:space="preserve"> – сървърът трябва да отговори с поддържаните от него клиентски методи, съответстващи на зададения URL, или с </w:t>
+      </w:r>
+      <w:r>
+        <w:rPr>
+          <w:sz w:val="28"/>
+          <w:szCs w:val="28"/>
+        </w:rPr>
+        <w:lastRenderedPageBreak/>
+        <w:t>поддържаните от сървъра методи като цяло, ако е зададено </w:t>
       </w:r>
       <w:r>
         <w:rPr>
@@ -8544,7 +9067,6 @@
           <w:sz w:val="28"/>
           <w:szCs w:val="28"/>
         </w:rPr>
-        <w:lastRenderedPageBreak/>
         <w:t>Всяка миграция е като нова "версия" на базата данни. Една схема започва с нищо в нея и всяка миграция я променя, за да добави или премахне таблици, колони или записи. Active Record знае как да актуализира схема по тази времева линия, привеждайки я от каквато и точка да е в история до най-новата версия. Active Record също ще актуализира файла, за да съответства на актуалната структура на базата данни.</w:t>
       </w:r>
     </w:p>
@@ -8722,6 +9244,7 @@
           <w:sz w:val="28"/>
           <w:szCs w:val="28"/>
         </w:rPr>
+        <w:lastRenderedPageBreak/>
         <w:t>Update-database. Този код се пише, след като се създаде миграцията, пак в същия конзол мениджър и базата се ъпдейтва автоматично, разбира се ако няма грешки.</w:t>
       </w:r>
     </w:p>
@@ -8991,7 +9514,6 @@
           <w:sz w:val="28"/>
           <w:szCs w:val="28"/>
         </w:rPr>
-        <w:lastRenderedPageBreak/>
         <w:t>Логин и регистър файловете се появяват в тази папка след скафолдването.</w:t>
       </w:r>
     </w:p>
@@ -9508,6 +10030,7 @@
           <w:sz w:val="28"/>
           <w:szCs w:val="28"/>
         </w:rPr>
+        <w:lastRenderedPageBreak/>
         <w:t>.cs файлове, които са към базата данни</w:t>
       </w:r>
     </w:p>
@@ -9787,7 +10310,6 @@
           <w:sz w:val="28"/>
           <w:szCs w:val="28"/>
         </w:rPr>
-        <w:lastRenderedPageBreak/>
         <w:t>Може да промени настройките за идентификация по подразбиране;</w:t>
       </w:r>
     </w:p>
@@ -10073,6 +10595,7 @@
           <w:sz w:val="28"/>
           <w:szCs w:val="28"/>
         </w:rPr>
+        <w:lastRenderedPageBreak/>
         <w:t xml:space="preserve">Ако заявката е POST данните, които потребителят въвежда, се добавят към Body частта на заявката. Във формата стойността на атрибута name е важен, Защото това е името, което Model Binding търси в заявката за да предаде като параметър на екшъна </w:t>
       </w:r>
     </w:p>
@@ -10426,7 +10949,6 @@
           <w:sz w:val="32"/>
           <w:szCs w:val="32"/>
         </w:rPr>
-        <w:lastRenderedPageBreak/>
         <w:t>Какво е Responsive design?</w:t>
       </w:r>
     </w:p>
@@ -10710,6 +11232,7 @@
           <w:sz w:val="28"/>
           <w:szCs w:val="28"/>
         </w:rPr>
+        <w:lastRenderedPageBreak/>
         <w:t>Изграждането на адаптивен сайт, който се явява добро хоризонтално решение, покривайки повечето устройства, не е лека задача. Не мислете за него като дребна екстра. Той налага кардинално различен подход при всяка изработка на сайт.</w:t>
       </w:r>
     </w:p>
@@ -10768,7 +11291,6 @@
           <w:b/>
           <w:color w:val="000000"/>
         </w:rPr>
-        <w:lastRenderedPageBreak/>
         <w:t>Какво трябва да се избягва в уеб дизайна?</w:t>
       </w:r>
     </w:p>
@@ -11033,7 +11555,6 @@
           <w:szCs w:val="28"/>
           <w:highlight w:val="white"/>
         </w:rPr>
-        <w:lastRenderedPageBreak/>
         <w:t>Най-важната част от сайта е началната страница. Началната страница на уеб сайта е МЯСТОТО. Точно на него се събират Вашите потенциални клиенти. Това е отправната точка, от където започва всичко и в зависимост от интелигентната му структура - завършва с провал или продажба. Началната страница трябва на мига да предава информация, която да прихване вниманието на потребителя. Трябва да кажете на сърфиращия какво точно предлагате. Това може да стане чрез подходящи изображения, видеа, типография.</w:t>
       </w:r>
     </w:p>
@@ -11226,7 +11747,17 @@
           <w:szCs w:val="28"/>
           <w:highlight w:val="white"/>
         </w:rPr>
-        <w:t>Дебъгването е с обхват на сложност, от определяне на прости грешки до извършването на продължителни и отегчителни задачи за събиране на данни, анализи и насрочване на обновления. Уменията на програмиста за дебъгване могат да бъдат основен фактор в способността да се реши един проблем, но сложността на софтуерното дебъгване варира значително със сложността на системата, а също така зависи до известна степен и от използвания езика за програмиране и наличните инструменти като дебъгери. Дебъгерите са софтуерни инструменти които дават възможност на програмиста да следи изпълнението на дадена програма, да го спре, да го рестартира, да заложи точки на прекъсване на програмата (</w:t>
+        <w:t xml:space="preserve">Дебъгването е с обхват на сложност, от определяне на прости грешки до извършването на продължителни и отегчителни задачи за събиране на данни, анализи и насрочване на обновления. Уменията на програмиста за дебъгване могат да бъдат основен фактор в способността да се реши един проблем, но сложността на софтуерното дебъгване варира значително със сложността на системата, а също така зависи до известна степен и от използвания езика за програмиране и наличните инструменти </w:t>
+      </w:r>
+      <w:r>
+        <w:rPr>
+          <w:color w:val="000000"/>
+          <w:sz w:val="28"/>
+          <w:szCs w:val="28"/>
+          <w:highlight w:val="white"/>
+        </w:rPr>
+        <w:lastRenderedPageBreak/>
+        <w:t>като дебъгери. Дебъгерите са софтуерни инструменти които дават възможност на програмиста да следи изпълнението на дадена програма, да го спре, да го рестартира, да заложи точки на прекъсване на програмата (</w:t>
       </w:r>
       <w:r>
         <w:rPr>
@@ -11265,16 +11796,7 @@
           <w:szCs w:val="28"/>
           <w:highlight w:val="white"/>
         </w:rPr>
-        <w:t xml:space="preserve">В определени случаи основните инструменти които са специфични за езика на които е написан софтуерът могат да бъдат много полезни. Те са представени като статични инструменти за анализ на код. Тези инструменти търсят в рамките на изходния код както много специфични и общи, така и много редки проблеми. Всички засечени проблеми ще бъдат поети от компилатора и интерпретатора които не проверяват синтактично </w:t>
-      </w:r>
-      <w:r>
-        <w:rPr>
-          <w:sz w:val="28"/>
-          <w:szCs w:val="28"/>
-          <w:highlight w:val="white"/>
-        </w:rPr>
-        <w:lastRenderedPageBreak/>
-        <w:t>а семантично кода. За някои инструменти се твърди че могат да откриват над 300 уникални по рода си проблема. Съществуват както безплатни така и платени инструменти. Тези инструменти могат да бъдат изключително полезни когато се проверяват огромни по размер проекти. Типичен пример за откриване на проблем би бил код сочещ към променлива която се извиква преди на променливата да е зададена стойност. Друг пример би било да се извършва строга проверка на типа, когато езика не го изисква. По този начин тези инструменти са по-добри в намирането на евентуалните грешки, в превес на действителните грешки.</w:t>
+        <w:t>В определени случаи основните инструменти които са специфични за езика на които е написан софтуерът могат да бъдат много полезни. Те са представени като статични инструменти за анализ на код. Тези инструменти търсят в рамките на изходния код както много специфични и общи, така и много редки проблеми. Всички засечени проблеми ще бъдат поети от компилатора и интерпретатора които не проверяват синтактично а семантично кода. За някои инструменти се твърди че могат да откриват над 300 уникални по рода си проблема. Съществуват както безплатни така и платени инструменти. Тези инструменти могат да бъдат изключително полезни когато се проверяват огромни по размер проекти. Типичен пример за откриване на проблем би бил код сочещ към променлива която се извиква преди на променливата да е зададена стойност. Друг пример би било да се извършва строга проверка на типа, когато езика не го изисква. По този начин тези инструменти са по-добри в намирането на евентуалните грешки, в превес на действителните грешки.</w:t>
       </w:r>
     </w:p>
     <w:p>
@@ -11393,7 +11915,17 @@
           <w:szCs w:val="28"/>
           <w:highlight w:val="white"/>
         </w:rPr>
-        <w:t xml:space="preserve">атрибутите се прилагат. Ако сте запознати с помощниците за HTML , помощниците за етикети намаляват изричните преходи между HTML и C# в изгледите на Razor. В много случаи HTML Helpers осигуряват алтернативен подход към конкретен Tag Helper, но е важно да се признае, че Tag Helper не заместват HTML Helpers и няма Tag Helper за всеки HTML Helper. Tag Helpers в сравнение с HTML Helpers обяснява разликите по-подробно. </w:t>
+        <w:t xml:space="preserve">атрибутите се прилагат. Ако сте запознати с помощниците за HTML , помощниците за етикети намаляват изричните преходи между HTML и C# в изгледите на Razor. В много случаи HTML </w:t>
+      </w:r>
+      <w:r>
+        <w:rPr>
+          <w:color w:val="000000"/>
+          <w:sz w:val="28"/>
+          <w:szCs w:val="28"/>
+          <w:highlight w:val="white"/>
+        </w:rPr>
+        <w:lastRenderedPageBreak/>
+        <w:t xml:space="preserve">Helpers осигуряват алтернативен подход към конкретен Tag Helper, но е важно да се признае, че Tag Helper не заместват HTML Helpers и няма Tag Helper за всеки HTML Helper. Tag Helpers в сравнение с HTML Helpers обяснява разликите по-подробно. </w:t>
       </w:r>
       <w:r>
         <w:rPr>
@@ -11459,7 +11991,6 @@
           <w:sz w:val="28"/>
           <w:szCs w:val="28"/>
         </w:rPr>
-        <w:lastRenderedPageBreak/>
         <w:t>Asp-action</w:t>
       </w:r>
     </w:p>
@@ -12088,6 +12619,7 @@
           <w:sz w:val="28"/>
           <w:szCs w:val="28"/>
         </w:rPr>
+        <w:lastRenderedPageBreak/>
         <w:t>Ново свойство в модела;</w:t>
       </w:r>
     </w:p>
@@ -12208,17 +12740,7 @@
           <w:szCs w:val="28"/>
           <w:shd w:val="clear" w:color="auto" w:fill="FCFCFC"/>
         </w:rPr>
-        <w:t xml:space="preserve">Техника, използвана от много MVC рамки като ASP.NET MVC, Ruby on Rails, Cake PHP и Node.JS и т.н., за ефективно генериране на код за основни CRUD (създаване, четене, актуализиране и изтриване) операции срещу вашата база данни. Освен това можете да редактирате или персонализирате този автоматично генериран код според вашите нужди. Скафолдването се състои от шаблони на страници, шаблони на страници на обекти, шаблони на страници на полета и шаблони на филтри. Тези </w:t>
-      </w:r>
-      <w:r>
-        <w:rPr>
-          <w:color w:val="161616"/>
-          <w:sz w:val="28"/>
-          <w:szCs w:val="28"/>
-          <w:shd w:val="clear" w:color="auto" w:fill="FCFCFC"/>
-        </w:rPr>
-        <w:lastRenderedPageBreak/>
-        <w:t>шаблони се наричат ​​шаблони на скафолдване и Ви позволяват бързо да изградите функционален уебсайт, управляван от данни.</w:t>
+        <w:t>Техника, използвана от много MVC рамки като ASP.NET MVC, Ruby on Rails, Cake PHP и Node.JS и т.н., за ефективно генериране на код за основни CRUD (създаване, четене, актуализиране и изтриване) операции срещу вашата база данни. Освен това можете да редактирате или персонализирате този автоматично генериран код според вашите нужди. Скафолдването се състои от шаблони на страници, шаблони на страници на обекти, шаблони на страници на полета и шаблони на филтри. Тези шаблони се наричат ​​шаблони на скафолдване и Ви позволяват бързо да изградите функционален уебсайт, управляван от данни.</w:t>
       </w:r>
     </w:p>
     <w:p>
@@ -12773,6 +13295,7 @@
           <w:sz w:val="28"/>
           <w:szCs w:val="28"/>
         </w:rPr>
+        <w:lastRenderedPageBreak/>
         <w:t>Задачи за извършване в проекта:</w:t>
       </w:r>
     </w:p>

</xml_diff>